<commit_message>
Adicionado novos arquivos de C++
</commit_message>
<xml_diff>
--- a/Algoritmos/Algoritmo de Finalizar o ambiente.docx
+++ b/Algoritmos/Algoritmo de Finalizar o ambiente.docx
@@ -87,112 +87,130 @@
             <w14:round/>
           </w14:textOutline>
         </w:rPr>
-        <w:t xml:space="preserve">Fazer uma cruz na cor </w:t>
-      </w:r>
-      <w:r>
-        <w:rPr>
-          <w:color w:val="000000" w:themeColor="text1"/>
-          <w14:shadow w14:blurRad="38100" w14:dist="19050" w14:dir="2700000" w14:sx="100000" w14:sy="100000" w14:kx="0" w14:ky="0" w14:algn="tl">
-            <w14:schemeClr w14:val="dk1">
-              <w14:alpha w14:val="60000"/>
-            </w14:schemeClr>
-          </w14:shadow>
-          <w14:textOutline w14:w="0" w14:cap="flat" w14:cmpd="sng" w14:algn="ctr">
-            <w14:noFill/>
-            <w14:prstDash w14:val="solid"/>
-            <w14:round/>
-          </w14:textOutline>
-        </w:rPr>
-        <w:t>oposta</w:t>
-      </w:r>
-      <w:r>
-        <w:rPr>
-          <w:color w:val="000000" w:themeColor="text1"/>
-          <w:lang w:eastAsia="pt-BR"/>
-          <w14:shadow w14:blurRad="38100" w14:dist="19050" w14:dir="2700000" w14:sx="100000" w14:sy="100000" w14:kx="0" w14:ky="0" w14:algn="tl">
-            <w14:schemeClr w14:val="dk1">
-              <w14:alpha w14:val="60000"/>
-            </w14:schemeClr>
-          </w14:shadow>
-          <w14:textOutline w14:w="0" w14:cap="flat" w14:cmpd="sng" w14:algn="ctr">
-            <w14:noFill/>
-            <w14:prstDash w14:val="solid"/>
-            <w14:round/>
-          </w14:textOutline>
-        </w:rPr>
-        <w:t xml:space="preserve"> à cor do centro</w:t>
+        <w:t>limpa o computador e o mouse</w:t>
       </w:r>
     </w:p>
     <w:p>
       <w:pPr>
         <w:rPr>
           <w:color w:val="000000" w:themeColor="text1"/>
-          <w:lang w:eastAsia="pt-BR"/>
-          <w14:shadow w14:blurRad="38100" w14:dist="19050" w14:dir="2700000" w14:sx="100000" w14:sy="100000" w14:kx="0" w14:ky="0" w14:algn="tl">
-            <w14:schemeClr w14:val="dk1">
-              <w14:alpha w14:val="60000"/>
-            </w14:schemeClr>
-          </w14:shadow>
-          <w14:textOutline w14:w="0" w14:cap="flat" w14:cmpd="sng" w14:algn="ctr">
-            <w14:noFill/>
-            <w14:prstDash w14:val="solid"/>
-            <w14:round/>
-          </w14:textOutline>
-        </w:rPr>
-      </w:pPr>
-      <w:r>
-        <w:rPr>
-          <w:color w:val="000000" w:themeColor="text1"/>
-          <w14:shadow w14:blurRad="38100" w14:dist="19050" w14:dir="2700000" w14:sx="100000" w14:sy="100000" w14:kx="0" w14:ky="0" w14:algn="tl">
-            <w14:schemeClr w14:val="dk1">
-              <w14:alpha w14:val="60000"/>
-            </w14:schemeClr>
-          </w14:shadow>
-          <w14:textOutline w14:w="0" w14:cap="flat" w14:cmpd="sng" w14:algn="ctr">
-            <w14:noFill/>
-            <w14:prstDash w14:val="solid"/>
-            <w14:round/>
-          </w14:textOutline>
-        </w:rPr>
-        <w:t>2-Completar</w:t>
-      </w:r>
-      <w:r>
-        <w:rPr>
-          <w:color w:val="000000" w:themeColor="text1"/>
-          <w:lang w:eastAsia="pt-BR"/>
-          <w14:shadow w14:blurRad="38100" w14:dist="19050" w14:dir="2700000" w14:sx="100000" w14:sy="100000" w14:kx="0" w14:ky="0" w14:algn="tl">
-            <w14:schemeClr w14:val="dk1">
-              <w14:alpha w14:val="60000"/>
-            </w14:schemeClr>
-          </w14:shadow>
-          <w14:textOutline w14:w="0" w14:cap="flat" w14:cmpd="sng" w14:algn="ctr">
-            <w14:noFill/>
-            <w14:prstDash w14:val="solid"/>
-            <w14:round/>
-          </w14:textOutline>
-        </w:rPr>
-        <w:t xml:space="preserve"> as quinas para formar a face de cima</w:t>
+          <w14:shadow w14:blurRad="38100" w14:dist="19050" w14:dir="2700000" w14:sx="100000" w14:sy="100000" w14:kx="0" w14:ky="0" w14:algn="tl">
+            <w14:schemeClr w14:val="dk1">
+              <w14:alpha w14:val="60000"/>
+            </w14:schemeClr>
+          </w14:shadow>
+          <w14:textOutline w14:w="0" w14:cap="flat" w14:cmpd="sng" w14:algn="ctr">
+            <w14:noFill/>
+            <w14:prstDash w14:val="solid"/>
+            <w14:round/>
+          </w14:textOutline>
+        </w:rPr>
+      </w:pPr>
+      <w:r>
+        <w:rPr>
+          <w:color w:val="000000" w:themeColor="text1"/>
+          <w14:shadow w14:blurRad="38100" w14:dist="19050" w14:dir="2700000" w14:sx="100000" w14:sy="100000" w14:kx="0" w14:ky="0" w14:algn="tl">
+            <w14:schemeClr w14:val="dk1">
+              <w14:alpha w14:val="60000"/>
+            </w14:schemeClr>
+          </w14:shadow>
+          <w14:textOutline w14:w="0" w14:cap="flat" w14:cmpd="sng" w14:algn="ctr">
+            <w14:noFill/>
+            <w14:prstDash w14:val="solid"/>
+            <w14:round/>
+          </w14:textOutline>
+        </w:rPr>
+        <w:t>2-</w:t>
+      </w:r>
+      <w:r>
+        <w:rPr>
+          <w:color w:val="000000" w:themeColor="text1"/>
+          <w14:shadow w14:blurRad="38100" w14:dist="19050" w14:dir="2700000" w14:sx="100000" w14:sy="100000" w14:kx="0" w14:ky="0" w14:algn="tl">
+            <w14:schemeClr w14:val="dk1">
+              <w14:alpha w14:val="60000"/>
+            </w14:schemeClr>
+          </w14:shadow>
+          <w14:textOutline w14:w="0" w14:cap="flat" w14:cmpd="sng" w14:algn="ctr">
+            <w14:noFill/>
+            <w14:prstDash w14:val="solid"/>
+            <w14:round/>
+          </w14:textOutline>
+        </w:rPr>
+        <w:t xml:space="preserve"> </w:t>
+      </w:r>
+      <w:proofErr w:type="gramStart"/>
+      <w:r>
+        <w:rPr>
+          <w:color w:val="000000" w:themeColor="text1"/>
+          <w14:shadow w14:blurRad="38100" w14:dist="19050" w14:dir="2700000" w14:sx="100000" w14:sy="100000" w14:kx="0" w14:ky="0" w14:algn="tl">
+            <w14:schemeClr w14:val="dk1">
+              <w14:alpha w14:val="60000"/>
+            </w14:schemeClr>
+          </w14:shadow>
+          <w14:textOutline w14:w="0" w14:cap="flat" w14:cmpd="sng" w14:algn="ctr">
+            <w14:noFill/>
+            <w14:prstDash w14:val="solid"/>
+            <w14:round/>
+          </w14:textOutline>
+        </w:rPr>
+        <w:t>espera</w:t>
+      </w:r>
+      <w:proofErr w:type="gramEnd"/>
+      <w:r>
+        <w:rPr>
+          <w:color w:val="000000" w:themeColor="text1"/>
+          <w14:shadow w14:blurRad="38100" w14:dist="19050" w14:dir="2700000" w14:sx="100000" w14:sy="100000" w14:kx="0" w14:ky="0" w14:algn="tl">
+            <w14:schemeClr w14:val="dk1">
+              <w14:alpha w14:val="60000"/>
+            </w14:schemeClr>
+          </w14:shadow>
+          <w14:textOutline w14:w="0" w14:cap="flat" w14:cmpd="sng" w14:algn="ctr">
+            <w14:noFill/>
+            <w14:prstDash w14:val="solid"/>
+            <w14:round/>
+          </w14:textOutline>
+        </w:rPr>
+        <w:t xml:space="preserve"> chamar o </w:t>
+      </w:r>
+      <w:proofErr w:type="spellStart"/>
+      <w:r>
+        <w:rPr>
+          <w:color w:val="000000" w:themeColor="text1"/>
+          <w14:shadow w14:blurRad="38100" w14:dist="19050" w14:dir="2700000" w14:sx="100000" w14:sy="100000" w14:kx="0" w14:ky="0" w14:algn="tl">
+            <w14:schemeClr w14:val="dk1">
+              <w14:alpha w14:val="60000"/>
+            </w14:schemeClr>
+          </w14:shadow>
+          <w14:textOutline w14:w="0" w14:cap="flat" w14:cmpd="sng" w14:algn="ctr">
+            <w14:noFill/>
+            <w14:prstDash w14:val="solid"/>
+            <w14:round/>
+          </w14:textOutline>
+        </w:rPr>
+        <w:t>numero</w:t>
+      </w:r>
+      <w:proofErr w:type="spellEnd"/>
+      <w:r>
+        <w:rPr>
+          <w:color w:val="000000" w:themeColor="text1"/>
+          <w14:shadow w14:blurRad="38100" w14:dist="19050" w14:dir="2700000" w14:sx="100000" w14:sy="100000" w14:kx="0" w14:ky="0" w14:algn="tl">
+            <w14:schemeClr w14:val="dk1">
+              <w14:alpha w14:val="60000"/>
+            </w14:schemeClr>
+          </w14:shadow>
+          <w14:textOutline w14:w="0" w14:cap="flat" w14:cmpd="sng" w14:algn="ctr">
+            <w14:noFill/>
+            <w14:prstDash w14:val="solid"/>
+            <w14:round/>
+          </w14:textOutline>
+        </w:rPr>
+        <w:t xml:space="preserve"> do mouse</w:t>
       </w:r>
     </w:p>
     <w:p>
       <w:pPr>
         <w:rPr>
           <w:color w:val="000000" w:themeColor="text1"/>
-          <w14:shadow w14:blurRad="38100" w14:dist="19050" w14:dir="2700000" w14:sx="100000" w14:sy="100000" w14:kx="0" w14:ky="0" w14:algn="tl">
-            <w14:schemeClr w14:val="dk1">
-              <w14:alpha w14:val="60000"/>
-            </w14:schemeClr>
-          </w14:shadow>
-          <w14:textOutline w14:w="0" w14:cap="flat" w14:cmpd="sng" w14:algn="ctr">
-            <w14:noFill/>
-            <w14:prstDash w14:val="solid"/>
-            <w14:round/>
-          </w14:textOutline>
-        </w:rPr>
-      </w:pPr>
-      <w:r>
-        <w:rPr>
-          <w:color w:val="000000" w:themeColor="text1"/>
           <w:lang w:eastAsia="pt-BR"/>
           <w14:shadow w14:blurRad="38100" w14:dist="19050" w14:dir="2700000" w14:sx="100000" w14:sy="100000" w14:kx="0" w14:ky="0" w14:algn="tl">
             <w14:schemeClr w14:val="dk1">
@@ -205,28 +223,28 @@
             <w14:round/>
           </w14:textOutline>
         </w:rPr>
-        <w:t>3-Fechar duas camadas</w:t>
+      </w:pPr>
+      <w:r>
+        <w:rPr>
+          <w:color w:val="000000" w:themeColor="text1"/>
+          <w14:shadow w14:blurRad="38100" w14:dist="19050" w14:dir="2700000" w14:sx="100000" w14:sy="100000" w14:kx="0" w14:ky="0" w14:algn="tl">
+            <w14:schemeClr w14:val="dk1">
+              <w14:alpha w14:val="60000"/>
+            </w14:schemeClr>
+          </w14:shadow>
+          <w14:textOutline w14:w="0" w14:cap="flat" w14:cmpd="sng" w14:algn="ctr">
+            <w14:noFill/>
+            <w14:prstDash w14:val="solid"/>
+            <w14:round/>
+          </w14:textOutline>
+        </w:rPr>
+        <w:t>3-guarda o mouse e o computador</w:t>
       </w:r>
     </w:p>
     <w:p>
       <w:pPr>
         <w:rPr>
           <w:color w:val="000000" w:themeColor="text1"/>
-          <w14:shadow w14:blurRad="38100" w14:dist="19050" w14:dir="2700000" w14:sx="100000" w14:sy="100000" w14:kx="0" w14:ky="0" w14:algn="tl">
-            <w14:schemeClr w14:val="dk1">
-              <w14:alpha w14:val="60000"/>
-            </w14:schemeClr>
-          </w14:shadow>
-          <w14:textOutline w14:w="0" w14:cap="flat" w14:cmpd="sng" w14:algn="ctr">
-            <w14:noFill/>
-            <w14:prstDash w14:val="solid"/>
-            <w14:round/>
-          </w14:textOutline>
-        </w:rPr>
-      </w:pPr>
-      <w:r>
-        <w:rPr>
-          <w:color w:val="000000" w:themeColor="text1"/>
           <w:lang w:eastAsia="pt-BR"/>
           <w14:shadow w14:blurRad="38100" w14:dist="19050" w14:dir="2700000" w14:sx="100000" w14:sy="100000" w14:kx="0" w14:ky="0" w14:algn="tl">
             <w14:schemeClr w14:val="dk1">
@@ -239,13 +257,44 @@
             <w14:round/>
           </w14:textOutline>
         </w:rPr>
-        <w:t>4-Fazer uma cruz na cor do centro</w:t>
+      </w:pPr>
+      <w:r>
+        <w:rPr>
+          <w:color w:val="000000" w:themeColor="text1"/>
+          <w:lang w:eastAsia="pt-BR"/>
+          <w14:shadow w14:blurRad="38100" w14:dist="19050" w14:dir="2700000" w14:sx="100000" w14:sy="100000" w14:kx="0" w14:ky="0" w14:algn="tl">
+            <w14:schemeClr w14:val="dk1">
+              <w14:alpha w14:val="60000"/>
+            </w14:schemeClr>
+          </w14:shadow>
+          <w14:textOutline w14:w="0" w14:cap="flat" w14:cmpd="sng" w14:algn="ctr">
+            <w14:noFill/>
+            <w14:prstDash w14:val="solid"/>
+            <w14:round/>
+          </w14:textOutline>
+        </w:rPr>
+        <w:t>4-Arrumar o cabo</w:t>
       </w:r>
     </w:p>
     <w:p>
       <w:pPr>
         <w:rPr>
           <w:color w:val="000000" w:themeColor="text1"/>
+          <w14:shadow w14:blurRad="38100" w14:dist="19050" w14:dir="2700000" w14:sx="100000" w14:sy="100000" w14:kx="0" w14:ky="0" w14:algn="tl">
+            <w14:schemeClr w14:val="dk1">
+              <w14:alpha w14:val="60000"/>
+            </w14:schemeClr>
+          </w14:shadow>
+          <w14:textOutline w14:w="0" w14:cap="flat" w14:cmpd="sng" w14:algn="ctr">
+            <w14:noFill/>
+            <w14:prstDash w14:val="solid"/>
+            <w14:round/>
+          </w14:textOutline>
+        </w:rPr>
+      </w:pPr>
+      <w:r>
+        <w:rPr>
+          <w:color w:val="000000" w:themeColor="text1"/>
           <w:lang w:eastAsia="pt-BR"/>
           <w14:shadow w14:blurRad="38100" w14:dist="19050" w14:dir="2700000" w14:sx="100000" w14:sy="100000" w14:kx="0" w14:ky="0" w14:algn="tl">
             <w14:schemeClr w14:val="dk1">
@@ -258,7 +307,9 @@
             <w14:round/>
           </w14:textOutline>
         </w:rPr>
-      </w:pPr>
+        <w:t>5-</w:t>
+      </w:r>
+      <w:proofErr w:type="gramStart"/>
       <w:r>
         <w:rPr>
           <w:color w:val="000000" w:themeColor="text1"/>
@@ -274,24 +325,9 @@
             <w14:round/>
           </w14:textOutline>
         </w:rPr>
-        <w:t xml:space="preserve">5-Alinhar a </w:t>
-      </w:r>
-      <w:r>
-        <w:rPr>
-          <w:color w:val="000000" w:themeColor="text1"/>
-          <w14:shadow w14:blurRad="38100" w14:dist="19050" w14:dir="2700000" w14:sx="100000" w14:sy="100000" w14:kx="0" w14:ky="0" w14:algn="tl">
-            <w14:schemeClr w14:val="dk1">
-              <w14:alpha w14:val="60000"/>
-            </w14:schemeClr>
-          </w14:shadow>
-          <w14:textOutline w14:w="0" w14:cap="flat" w14:cmpd="sng" w14:algn="ctr">
-            <w14:noFill/>
-            <w14:prstDash w14:val="solid"/>
-            <w14:round/>
-          </w14:textOutline>
-        </w:rPr>
-        <w:t>cruz</w:t>
-      </w:r>
+        <w:t>esperar</w:t>
+      </w:r>
+      <w:proofErr w:type="gramEnd"/>
       <w:r>
         <w:rPr>
           <w:color w:val="000000" w:themeColor="text1"/>
@@ -307,114 +343,44 @@
             <w14:round/>
           </w14:textOutline>
         </w:rPr>
-        <w:t xml:space="preserve"> com os centros</w:t>
+        <w:t xml:space="preserve"> </w:t>
+      </w:r>
+      <w:bookmarkStart w:id="0" w:name="_GoBack"/>
+      <w:bookmarkEnd w:id="0"/>
+      <w:r>
+        <w:rPr>
+          <w:color w:val="000000" w:themeColor="text1"/>
+          <w:lang w:eastAsia="pt-BR"/>
+          <w14:shadow w14:blurRad="38100" w14:dist="19050" w14:dir="2700000" w14:sx="100000" w14:sy="100000" w14:kx="0" w14:ky="0" w14:algn="tl">
+            <w14:schemeClr w14:val="dk1">
+              <w14:alpha w14:val="60000"/>
+            </w14:schemeClr>
+          </w14:shadow>
+          <w14:textOutline w14:w="0" w14:cap="flat" w14:cmpd="sng" w14:algn="ctr">
+            <w14:noFill/>
+            <w14:prstDash w14:val="solid"/>
+            <w14:round/>
+          </w14:textOutline>
+        </w:rPr>
+        <w:t>a hora de ir embora</w:t>
       </w:r>
     </w:p>
     <w:p>
       <w:pPr>
         <w:rPr>
           <w:color w:val="000000" w:themeColor="text1"/>
-          <w:lang w:eastAsia="pt-BR"/>
-          <w14:shadow w14:blurRad="38100" w14:dist="19050" w14:dir="2700000" w14:sx="100000" w14:sy="100000" w14:kx="0" w14:ky="0" w14:algn="tl">
-            <w14:schemeClr w14:val="dk1">
-              <w14:alpha w14:val="60000"/>
-            </w14:schemeClr>
-          </w14:shadow>
-          <w14:textOutline w14:w="0" w14:cap="flat" w14:cmpd="sng" w14:algn="ctr">
-            <w14:noFill/>
-            <w14:prstDash w14:val="solid"/>
-            <w14:round/>
-          </w14:textOutline>
-        </w:rPr>
-      </w:pPr>
-      <w:r>
-        <w:rPr>
-          <w:color w:val="000000" w:themeColor="text1"/>
-          <w:lang w:eastAsia="pt-BR"/>
-          <w14:shadow w14:blurRad="38100" w14:dist="19050" w14:dir="2700000" w14:sx="100000" w14:sy="100000" w14:kx="0" w14:ky="0" w14:algn="tl">
-            <w14:schemeClr w14:val="dk1">
-              <w14:alpha w14:val="60000"/>
-            </w14:schemeClr>
-          </w14:shadow>
-          <w14:textOutline w14:w="0" w14:cap="flat" w14:cmpd="sng" w14:algn="ctr">
-            <w14:noFill/>
-            <w14:prstDash w14:val="solid"/>
-            <w14:round/>
-          </w14:textOutline>
-        </w:rPr>
-        <w:t>6-Colocar as quinas nos lugares certos</w:t>
-      </w:r>
-    </w:p>
-    <w:p>
-      <w:pPr>
-        <w:rPr>
-          <w:color w:val="000000" w:themeColor="text1"/>
-          <w:lang w:eastAsia="pt-BR"/>
-          <w14:shadow w14:blurRad="38100" w14:dist="19050" w14:dir="2700000" w14:sx="100000" w14:sy="100000" w14:kx="0" w14:ky="0" w14:algn="tl">
-            <w14:schemeClr w14:val="dk1">
-              <w14:alpha w14:val="60000"/>
-            </w14:schemeClr>
-          </w14:shadow>
-          <w14:textOutline w14:w="0" w14:cap="flat" w14:cmpd="sng" w14:algn="ctr">
-            <w14:noFill/>
-            <w14:prstDash w14:val="solid"/>
-            <w14:round/>
-          </w14:textOutline>
-        </w:rPr>
-      </w:pPr>
-      <w:r>
-        <w:rPr>
-          <w:color w:val="000000" w:themeColor="text1"/>
-          <w:lang w:eastAsia="pt-BR"/>
-          <w14:shadow w14:blurRad="38100" w14:dist="19050" w14:dir="2700000" w14:sx="100000" w14:sy="100000" w14:kx="0" w14:ky="0" w14:algn="tl">
-            <w14:schemeClr w14:val="dk1">
-              <w14:alpha w14:val="60000"/>
-            </w14:schemeClr>
-          </w14:shadow>
-          <w14:textOutline w14:w="0" w14:cap="flat" w14:cmpd="sng" w14:algn="ctr">
-            <w14:noFill/>
-            <w14:prstDash w14:val="solid"/>
-            <w14:round/>
-          </w14:textOutline>
-        </w:rPr>
-        <w:t>7-Virar as quinas para a posição certa e fechar o cubo</w:t>
-      </w:r>
-    </w:p>
-    <w:p>
-      <w:pPr>
-        <w:rPr>
-          <w:color w:val="000000" w:themeColor="text1"/>
-          <w14:shadow w14:blurRad="38100" w14:dist="19050" w14:dir="2700000" w14:sx="100000" w14:sy="100000" w14:kx="0" w14:ky="0" w14:algn="tl">
-            <w14:schemeClr w14:val="dk1">
-              <w14:alpha w14:val="60000"/>
-            </w14:schemeClr>
-          </w14:shadow>
-          <w14:textOutline w14:w="0" w14:cap="flat" w14:cmpd="sng" w14:algn="ctr">
-            <w14:noFill/>
-            <w14:prstDash w14:val="solid"/>
-            <w14:round/>
-          </w14:textOutline>
-        </w:rPr>
-      </w:pPr>
-    </w:p>
-    <w:p>
-      <w:pPr>
-        <w:rPr>
-          <w:color w:val="000000" w:themeColor="text1"/>
-          <w14:shadow w14:blurRad="38100" w14:dist="19050" w14:dir="2700000" w14:sx="100000" w14:sy="100000" w14:kx="0" w14:ky="0" w14:algn="tl">
-            <w14:schemeClr w14:val="dk1">
-              <w14:alpha w14:val="60000"/>
-            </w14:schemeClr>
-          </w14:shadow>
-          <w14:textOutline w14:w="0" w14:cap="flat" w14:cmpd="sng" w14:algn="ctr">
-            <w14:noFill/>
-            <w14:prstDash w14:val="solid"/>
-            <w14:round/>
-          </w14:textOutline>
-        </w:rPr>
-      </w:pPr>
-      <w:bookmarkStart w:id="0" w:name="_GoBack"/>
-      <w:bookmarkEnd w:id="0"/>
+          <w14:shadow w14:blurRad="38100" w14:dist="19050" w14:dir="2700000" w14:sx="100000" w14:sy="100000" w14:kx="0" w14:ky="0" w14:algn="tl">
+            <w14:schemeClr w14:val="dk1">
+              <w14:alpha w14:val="60000"/>
+            </w14:schemeClr>
+          </w14:shadow>
+          <w14:textOutline w14:w="0" w14:cap="flat" w14:cmpd="sng" w14:algn="ctr">
+            <w14:noFill/>
+            <w14:prstDash w14:val="solid"/>
+            <w14:round/>
+          </w14:textOutline>
+        </w:rPr>
+      </w:pPr>
     </w:p>
     <w:sectPr>
       <w:pgSz w:w="11906" w:h="16838"/>

</xml_diff>